<commit_message>
updated lab memos 1 & 2
</commit_message>
<xml_diff>
--- a/lab/1/Lab1_memo.docx
+++ b/lab/1/Lab1_memo.docx
@@ -4,75 +4,35 @@
   <w:body>
     <w:p>
       <w:pPr>
+        <w:spacing w:after="0" w:line="240" w:lineRule="auto"/>
         <w:jc w:val="center"/>
         <w:rPr>
+          <w:rFonts w:ascii="Arial" w:hAnsi="Arial" w:cs="Arial"/>
           <w:b/>
           <w:sz w:val="28"/>
         </w:rPr>
       </w:pPr>
-    </w:p>
-    <w:p>
-      <w:pPr>
-        <w:jc w:val="center"/>
-        <w:rPr>
+      <w:r>
+        <w:rPr>
+          <w:rFonts w:ascii="Arial" w:hAnsi="Arial" w:cs="Arial"/>
           <w:b/>
           <w:sz w:val="28"/>
         </w:rPr>
-      </w:pPr>
-      <w:r>
-        <w:rPr>
-          <w:b/>
-          <w:sz w:val="28"/>
-        </w:rPr>
-        <w:t>Lab 1</w:t>
-      </w:r>
-      <w:r>
-        <w:rPr>
-          <w:b/>
-          <w:sz w:val="28"/>
-        </w:rPr>
-        <w:t xml:space="preserve"> </w:t>
-      </w:r>
-      <w:r>
-        <w:rPr>
-          <w:b/>
-          <w:sz w:val="28"/>
-        </w:rPr>
-        <w:t>-</w:t>
-      </w:r>
-      <w:r>
-        <w:rPr>
-          <w:b/>
-          <w:sz w:val="28"/>
-        </w:rPr>
-        <w:t xml:space="preserve"> </w:t>
-      </w:r>
-      <w:r>
-        <w:rPr>
-          <w:b/>
-          <w:sz w:val="28"/>
-        </w:rPr>
-        <w:t>Equipment Automation</w:t>
-      </w:r>
-    </w:p>
-    <w:p>
-      <w:pPr>
-        <w:jc w:val="center"/>
-        <w:rPr>
-          <w:b/>
-          <w:sz w:val="28"/>
-        </w:rPr>
-      </w:pPr>
-    </w:p>
-    <w:p>
-      <w:pPr>
-        <w:rPr>
+        <w:t>Lab 1 - Equipment Automation</w:t>
+      </w:r>
+    </w:p>
+    <w:p>
+      <w:pPr>
+        <w:spacing w:after="0" w:line="240" w:lineRule="auto"/>
+        <w:rPr>
+          <w:rFonts w:ascii="Arial" w:hAnsi="Arial" w:cs="Arial"/>
           <w:b/>
           <w:sz w:val="24"/>
         </w:rPr>
       </w:pPr>
       <w:r>
         <w:rPr>
+          <w:rFonts w:ascii="Arial" w:hAnsi="Arial" w:cs="Arial"/>
           <w:b/>
           <w:sz w:val="24"/>
         </w:rPr>
@@ -81,147 +41,263 @@
     </w:p>
     <w:p>
       <w:pPr>
+        <w:spacing w:after="0" w:line="240" w:lineRule="auto"/>
         <w:jc w:val="both"/>
-      </w:pPr>
-      <w:r>
+        <w:rPr>
+          <w:rFonts w:ascii="Arial" w:hAnsi="Arial" w:cs="Arial"/>
+        </w:rPr>
+      </w:pPr>
+      <w:r>
+        <w:rPr>
+          <w:rFonts w:ascii="Arial" w:hAnsi="Arial" w:cs="Arial"/>
+        </w:rPr>
         <w:t xml:space="preserve">The primary focus of this </w:t>
       </w:r>
       <w:r>
+        <w:rPr>
+          <w:rFonts w:ascii="Arial" w:hAnsi="Arial" w:cs="Arial"/>
+        </w:rPr>
         <w:t xml:space="preserve">series of </w:t>
       </w:r>
       <w:r>
+        <w:rPr>
+          <w:rFonts w:ascii="Arial" w:hAnsi="Arial" w:cs="Arial"/>
+        </w:rPr>
         <w:t>experiment</w:t>
       </w:r>
       <w:r>
+        <w:rPr>
+          <w:rFonts w:ascii="Arial" w:hAnsi="Arial" w:cs="Arial"/>
+        </w:rPr>
         <w:t>s</w:t>
       </w:r>
       <w:r>
+        <w:rPr>
+          <w:rFonts w:ascii="Arial" w:hAnsi="Arial" w:cs="Arial"/>
+        </w:rPr>
         <w:t xml:space="preserve"> is to write MATLAB scripts to automate the measurement equipment in the lab</w:t>
       </w:r>
       <w:r>
+        <w:rPr>
+          <w:rFonts w:ascii="Arial" w:hAnsi="Arial" w:cs="Arial"/>
+        </w:rPr>
         <w:t>, namely the arbitrary waveform generator (AWG), digital multimeter (DMM), and the oscilloscope</w:t>
       </w:r>
       <w:r>
+        <w:rPr>
+          <w:rFonts w:ascii="Arial" w:hAnsi="Arial" w:cs="Arial"/>
+        </w:rPr>
         <w:t xml:space="preserve">. </w:t>
       </w:r>
       <w:r>
+        <w:rPr>
+          <w:rFonts w:ascii="Arial" w:hAnsi="Arial" w:cs="Arial"/>
+        </w:rPr>
         <w:t xml:space="preserve">The </w:t>
       </w:r>
       <w:r>
+        <w:rPr>
+          <w:rFonts w:ascii="Arial" w:hAnsi="Arial" w:cs="Arial"/>
+        </w:rPr>
         <w:t>goal</w:t>
       </w:r>
       <w:r>
+        <w:rPr>
+          <w:rFonts w:ascii="Arial" w:hAnsi="Arial" w:cs="Arial"/>
+        </w:rPr>
         <w:t xml:space="preserve"> is to estimate the value of a resistor by sweeping the DC voltage out of the </w:t>
       </w:r>
       <w:r>
+        <w:rPr>
+          <w:rFonts w:ascii="Arial" w:hAnsi="Arial" w:cs="Arial"/>
+        </w:rPr>
         <w:t>AWG</w:t>
       </w:r>
       <w:r>
+        <w:rPr>
+          <w:rFonts w:ascii="Arial" w:hAnsi="Arial" w:cs="Arial"/>
+        </w:rPr>
         <w:t xml:space="preserve"> and measuring the current</w:t>
       </w:r>
       <w:r>
+        <w:rPr>
+          <w:rFonts w:ascii="Arial" w:hAnsi="Arial" w:cs="Arial"/>
+        </w:rPr>
         <w:t>, using the DMM,</w:t>
       </w:r>
       <w:r>
+        <w:rPr>
+          <w:rFonts w:ascii="Arial" w:hAnsi="Arial" w:cs="Arial"/>
+        </w:rPr>
         <w:t xml:space="preserve"> at that voltage</w:t>
       </w:r>
       <w:r>
+        <w:rPr>
+          <w:rFonts w:ascii="Arial" w:hAnsi="Arial" w:cs="Arial"/>
+        </w:rPr>
         <w:t xml:space="preserve">, measured using the </w:t>
       </w:r>
       <w:r>
+        <w:rPr>
+          <w:rFonts w:ascii="Arial" w:hAnsi="Arial" w:cs="Arial"/>
+        </w:rPr>
         <w:t>oscillo</w:t>
       </w:r>
       <w:r>
+        <w:rPr>
+          <w:rFonts w:ascii="Arial" w:hAnsi="Arial" w:cs="Arial"/>
+        </w:rPr>
         <w:t>scope</w:t>
       </w:r>
       <w:r>
+        <w:rPr>
+          <w:rFonts w:ascii="Arial" w:hAnsi="Arial" w:cs="Arial"/>
+        </w:rPr>
         <w:t>.</w:t>
       </w:r>
     </w:p>
     <w:p>
       <w:pPr>
+        <w:spacing w:after="0" w:line="240" w:lineRule="auto"/>
         <w:jc w:val="both"/>
-      </w:pPr>
-      <w:r>
+        <w:rPr>
+          <w:rFonts w:ascii="Arial" w:hAnsi="Arial" w:cs="Arial"/>
+        </w:rPr>
+      </w:pPr>
+      <w:r>
+        <w:rPr>
+          <w:rFonts w:ascii="Arial" w:hAnsi="Arial" w:cs="Arial"/>
+        </w:rPr>
         <w:t xml:space="preserve">Firstly, the output voltage on the AWG </w:t>
       </w:r>
       <w:r>
+        <w:rPr>
+          <w:rFonts w:ascii="Arial" w:hAnsi="Arial" w:cs="Arial"/>
+        </w:rPr>
         <w:t xml:space="preserve">will be changed manually </w:t>
       </w:r>
       <w:r>
+        <w:rPr>
+          <w:rFonts w:ascii="Arial" w:hAnsi="Arial" w:cs="Arial"/>
+        </w:rPr>
         <w:t xml:space="preserve">and </w:t>
       </w:r>
       <w:r>
+        <w:rPr>
+          <w:rFonts w:ascii="Arial" w:hAnsi="Arial" w:cs="Arial"/>
+        </w:rPr>
         <w:t xml:space="preserve">the </w:t>
       </w:r>
       <w:r>
+        <w:rPr>
+          <w:rFonts w:ascii="Arial" w:hAnsi="Arial" w:cs="Arial"/>
+        </w:rPr>
         <w:t xml:space="preserve">data </w:t>
       </w:r>
       <w:r>
+        <w:rPr>
+          <w:rFonts w:ascii="Arial" w:hAnsi="Arial" w:cs="Arial"/>
+        </w:rPr>
         <w:t xml:space="preserve">will be recorded </w:t>
       </w:r>
       <w:r>
+        <w:rPr>
+          <w:rFonts w:ascii="Arial" w:hAnsi="Arial" w:cs="Arial"/>
+        </w:rPr>
         <w:t>from</w:t>
       </w:r>
       <w:r>
+        <w:rPr>
+          <w:rFonts w:ascii="Arial" w:hAnsi="Arial" w:cs="Arial"/>
+        </w:rPr>
         <w:t xml:space="preserve"> the</w:t>
       </w:r>
       <w:r>
+        <w:rPr>
+          <w:rFonts w:ascii="Arial" w:hAnsi="Arial" w:cs="Arial"/>
+        </w:rPr>
         <w:t xml:space="preserve"> </w:t>
       </w:r>
       <w:r>
+        <w:rPr>
+          <w:rFonts w:ascii="Arial" w:hAnsi="Arial" w:cs="Arial"/>
+        </w:rPr>
         <w:t>DMM</w:t>
       </w:r>
       <w:r>
+        <w:rPr>
+          <w:rFonts w:ascii="Arial" w:hAnsi="Arial" w:cs="Arial"/>
+        </w:rPr>
         <w:t xml:space="preserve">. In order to capture more data points more efficiently, scripts </w:t>
       </w:r>
       <w:r>
+        <w:rPr>
+          <w:rFonts w:ascii="Arial" w:hAnsi="Arial" w:cs="Arial"/>
+        </w:rPr>
         <w:t xml:space="preserve">will be written </w:t>
       </w:r>
       <w:r>
+        <w:rPr>
+          <w:rFonts w:ascii="Arial" w:hAnsi="Arial" w:cs="Arial"/>
+        </w:rPr>
         <w:t xml:space="preserve">for the equipment to estimate the value of </w:t>
       </w:r>
       <w:r>
+        <w:rPr>
+          <w:rFonts w:ascii="Arial" w:hAnsi="Arial" w:cs="Arial"/>
+        </w:rPr>
         <w:t>the</w:t>
       </w:r>
       <w:r>
+        <w:rPr>
+          <w:rFonts w:ascii="Arial" w:hAnsi="Arial" w:cs="Arial"/>
+        </w:rPr>
         <w:t xml:space="preserve"> resistor.</w:t>
       </w:r>
       <w:r>
+        <w:rPr>
+          <w:rFonts w:ascii="Arial" w:hAnsi="Arial" w:cs="Arial"/>
+        </w:rPr>
         <w:t xml:space="preserve"> Afterwards, </w:t>
       </w:r>
       <w:r>
+        <w:rPr>
+          <w:rFonts w:ascii="Arial" w:hAnsi="Arial" w:cs="Arial"/>
+        </w:rPr>
         <w:t xml:space="preserve">the process will be repeated using MATLAB to automate the voltage sweep and data recording. Finally, the oscilloscope will be tested to automate generating </w:t>
       </w:r>
       <w:r>
+        <w:rPr>
+          <w:rFonts w:ascii="Arial" w:hAnsi="Arial" w:cs="Arial"/>
+        </w:rPr>
         <w:t>a signal of varying duty cycle and recording the corresponding on-times.</w:t>
       </w:r>
     </w:p>
     <w:p>
       <w:pPr>
+        <w:spacing w:after="0" w:line="240" w:lineRule="auto"/>
         <w:jc w:val="both"/>
-      </w:pPr>
-    </w:p>
-    <w:p>
-      <w:pPr>
-        <w:rPr>
+        <w:rPr>
+          <w:rFonts w:ascii="Arial" w:hAnsi="Arial" w:cs="Arial"/>
+        </w:rPr>
+      </w:pPr>
+    </w:p>
+    <w:p>
+      <w:pPr>
+        <w:spacing w:after="0" w:line="240" w:lineRule="auto"/>
+        <w:rPr>
+          <w:rFonts w:ascii="Arial" w:hAnsi="Arial" w:cs="Arial"/>
           <w:b/>
           <w:sz w:val="24"/>
         </w:rPr>
       </w:pPr>
       <w:r>
         <w:rPr>
+          <w:rFonts w:ascii="Arial" w:hAnsi="Arial" w:cs="Arial"/>
           <w:b/>
           <w:sz w:val="24"/>
         </w:rPr>
-        <w:t>Equipment</w:t>
-      </w:r>
-      <w:r>
-        <w:rPr>
-          <w:b/>
-          <w:sz w:val="24"/>
-        </w:rPr>
-        <w:t xml:space="preserve"> List</w:t>
+        <w:t>Equipment List</w:t>
       </w:r>
     </w:p>
     <w:p>
@@ -229,12 +305,18 @@
         <w:pStyle w:val="ListParagraph"/>
         <w:numPr>
           <w:ilvl w:val="0"/>
-          <w:numId w:val="1"/>
+          <w:numId w:val="3"/>
         </w:numPr>
-        <w:spacing w:line="480" w:lineRule="auto"/>
+        <w:spacing w:after="0" w:line="240" w:lineRule="auto"/>
         <w:jc w:val="both"/>
-      </w:pPr>
-      <w:r>
+        <w:rPr>
+          <w:rFonts w:ascii="Arial" w:hAnsi="Arial" w:cs="Arial"/>
+        </w:rPr>
+      </w:pPr>
+      <w:r>
+        <w:rPr>
+          <w:rFonts w:ascii="Arial" w:hAnsi="Arial" w:cs="Arial"/>
+        </w:rPr>
         <w:t>BNC to BNC cable</w:t>
       </w:r>
     </w:p>
@@ -243,12 +325,18 @@
         <w:pStyle w:val="ListParagraph"/>
         <w:numPr>
           <w:ilvl w:val="0"/>
-          <w:numId w:val="1"/>
+          <w:numId w:val="3"/>
         </w:numPr>
-        <w:spacing w:line="480" w:lineRule="auto"/>
+        <w:spacing w:after="0" w:line="240" w:lineRule="auto"/>
         <w:jc w:val="both"/>
-      </w:pPr>
-      <w:r>
+        <w:rPr>
+          <w:rFonts w:ascii="Arial" w:hAnsi="Arial" w:cs="Arial"/>
+        </w:rPr>
+      </w:pPr>
+      <w:r>
+        <w:rPr>
+          <w:rFonts w:ascii="Arial" w:hAnsi="Arial" w:cs="Arial"/>
+        </w:rPr>
         <w:t>BNC to 2-alligator clip cable</w:t>
       </w:r>
     </w:p>
@@ -257,12 +345,18 @@
         <w:pStyle w:val="ListParagraph"/>
         <w:numPr>
           <w:ilvl w:val="0"/>
-          <w:numId w:val="1"/>
+          <w:numId w:val="3"/>
         </w:numPr>
-        <w:spacing w:line="480" w:lineRule="auto"/>
+        <w:spacing w:after="0" w:line="240" w:lineRule="auto"/>
         <w:jc w:val="both"/>
-      </w:pPr>
-      <w:r>
+        <w:rPr>
+          <w:rFonts w:ascii="Arial" w:hAnsi="Arial" w:cs="Arial"/>
+        </w:rPr>
+      </w:pPr>
+      <w:r>
+        <w:rPr>
+          <w:rFonts w:ascii="Arial" w:hAnsi="Arial" w:cs="Arial"/>
+        </w:rPr>
         <w:t>(2) banana-jack to alligator clip cables</w:t>
       </w:r>
     </w:p>
@@ -271,12 +365,18 @@
         <w:pStyle w:val="ListParagraph"/>
         <w:numPr>
           <w:ilvl w:val="0"/>
-          <w:numId w:val="1"/>
+          <w:numId w:val="3"/>
         </w:numPr>
-        <w:spacing w:line="480" w:lineRule="auto"/>
+        <w:spacing w:after="0" w:line="240" w:lineRule="auto"/>
         <w:jc w:val="both"/>
-      </w:pPr>
-      <w:r>
+        <w:rPr>
+          <w:rFonts w:ascii="Arial" w:hAnsi="Arial" w:cs="Arial"/>
+        </w:rPr>
+      </w:pPr>
+      <w:r>
+        <w:rPr>
+          <w:rFonts w:ascii="Arial" w:hAnsi="Arial" w:cs="Arial"/>
+        </w:rPr>
         <w:t>(1) 2 kΩ resistor</w:t>
       </w:r>
     </w:p>
@@ -285,12 +385,18 @@
         <w:pStyle w:val="ListParagraph"/>
         <w:numPr>
           <w:ilvl w:val="0"/>
-          <w:numId w:val="1"/>
+          <w:numId w:val="3"/>
         </w:numPr>
-        <w:spacing w:line="480" w:lineRule="auto"/>
+        <w:spacing w:after="0" w:line="240" w:lineRule="auto"/>
         <w:jc w:val="both"/>
-      </w:pPr>
-      <w:r>
+        <w:rPr>
+          <w:rFonts w:ascii="Arial" w:hAnsi="Arial" w:cs="Arial"/>
+        </w:rPr>
+      </w:pPr>
+      <w:r>
+        <w:rPr>
+          <w:rFonts w:ascii="Arial" w:hAnsi="Arial" w:cs="Arial"/>
+        </w:rPr>
         <w:t>HP Digital multimeter (DMM)</w:t>
       </w:r>
     </w:p>
@@ -299,12 +405,18 @@
         <w:pStyle w:val="ListParagraph"/>
         <w:numPr>
           <w:ilvl w:val="0"/>
-          <w:numId w:val="1"/>
+          <w:numId w:val="3"/>
         </w:numPr>
-        <w:spacing w:line="480" w:lineRule="auto"/>
+        <w:spacing w:after="0" w:line="240" w:lineRule="auto"/>
         <w:jc w:val="both"/>
-      </w:pPr>
-      <w:r>
+        <w:rPr>
+          <w:rFonts w:ascii="Arial" w:hAnsi="Arial" w:cs="Arial"/>
+        </w:rPr>
+      </w:pPr>
+      <w:r>
+        <w:rPr>
+          <w:rFonts w:ascii="Arial" w:hAnsi="Arial" w:cs="Arial"/>
+        </w:rPr>
         <w:t>HP Waveform generator (AWG)</w:t>
       </w:r>
     </w:p>
@@ -313,24 +425,42 @@
         <w:pStyle w:val="ListParagraph"/>
         <w:numPr>
           <w:ilvl w:val="0"/>
-          <w:numId w:val="1"/>
+          <w:numId w:val="3"/>
         </w:numPr>
-        <w:spacing w:line="480" w:lineRule="auto"/>
+        <w:spacing w:after="0" w:line="240" w:lineRule="auto"/>
         <w:jc w:val="both"/>
-      </w:pPr>
-      <w:r>
+        <w:rPr>
+          <w:rFonts w:ascii="Arial" w:hAnsi="Arial" w:cs="Arial"/>
+        </w:rPr>
+      </w:pPr>
+      <w:r>
+        <w:rPr>
+          <w:rFonts w:ascii="Arial" w:hAnsi="Arial" w:cs="Arial"/>
+        </w:rPr>
         <w:t>HP Oscilloscope</w:t>
       </w:r>
     </w:p>
     <w:p>
       <w:pPr>
-        <w:rPr>
+        <w:spacing w:after="0" w:line="240" w:lineRule="auto"/>
+        <w:jc w:val="both"/>
+        <w:rPr>
+          <w:rFonts w:ascii="Arial" w:hAnsi="Arial" w:cs="Arial"/>
+        </w:rPr>
+      </w:pPr>
+    </w:p>
+    <w:p>
+      <w:pPr>
+        <w:spacing w:after="0" w:line="240" w:lineRule="auto"/>
+        <w:rPr>
+          <w:rFonts w:ascii="Arial" w:hAnsi="Arial" w:cs="Arial"/>
           <w:b/>
           <w:sz w:val="24"/>
         </w:rPr>
       </w:pPr>
       <w:r>
         <w:rPr>
+          <w:rFonts w:ascii="Arial" w:hAnsi="Arial" w:cs="Arial"/>
           <w:b/>
           <w:sz w:val="24"/>
         </w:rPr>
@@ -339,106 +469,188 @@
     </w:p>
     <w:p>
       <w:pPr>
+        <w:spacing w:after="0" w:line="240" w:lineRule="auto"/>
         <w:jc w:val="both"/>
-      </w:pPr>
-      <w:r>
+        <w:rPr>
+          <w:rFonts w:ascii="Arial" w:hAnsi="Arial" w:cs="Arial"/>
+        </w:rPr>
+      </w:pPr>
+      <w:r>
+        <w:rPr>
+          <w:rFonts w:ascii="Arial" w:hAnsi="Arial" w:cs="Arial"/>
+        </w:rPr>
         <w:t xml:space="preserve">The first experiment measures the current for a sweep of DC voltages manually set on the AWG. The voltage is swept from 0 to 10V in 1V increments. Both the voltage and current are recorded </w:t>
       </w:r>
-      <w:r>
-        <w:t xml:space="preserve">in order to cross-check the value of the resistor used. </w:t>
-      </w:r>
-    </w:p>
-    <w:p>
-      <w:pPr>
+      <w:proofErr w:type="gramStart"/>
+      <w:r>
+        <w:rPr>
+          <w:rFonts w:ascii="Arial" w:hAnsi="Arial" w:cs="Arial"/>
+        </w:rPr>
+        <w:t>in order to</w:t>
+      </w:r>
+      <w:proofErr w:type="gramEnd"/>
+      <w:r>
+        <w:rPr>
+          <w:rFonts w:ascii="Arial" w:hAnsi="Arial" w:cs="Arial"/>
+        </w:rPr>
+        <w:t xml:space="preserve"> cross-check </w:t>
+      </w:r>
+      <w:r>
+        <w:rPr>
+          <w:rFonts w:ascii="Arial" w:hAnsi="Arial" w:cs="Arial"/>
+        </w:rPr>
+        <w:t>the value of the resistor used.</w:t>
+      </w:r>
+    </w:p>
+    <w:p>
+      <w:pPr>
+        <w:spacing w:after="0" w:line="240" w:lineRule="auto"/>
         <w:jc w:val="both"/>
-      </w:pPr>
-      <w:r>
+        <w:rPr>
+          <w:rFonts w:ascii="Arial" w:hAnsi="Arial" w:cs="Arial"/>
+        </w:rPr>
+      </w:pPr>
+    </w:p>
+    <w:p>
+      <w:pPr>
+        <w:spacing w:after="0" w:line="240" w:lineRule="auto"/>
+        <w:jc w:val="both"/>
+        <w:rPr>
+          <w:rFonts w:ascii="Arial" w:hAnsi="Arial" w:cs="Arial"/>
+        </w:rPr>
+      </w:pPr>
+      <w:r>
+        <w:rPr>
+          <w:rFonts w:ascii="Arial" w:hAnsi="Arial" w:cs="Arial"/>
+        </w:rPr>
         <w:t>For the second part of the experiment, the process is automated u</w:t>
       </w:r>
       <w:r>
+        <w:rPr>
+          <w:rFonts w:ascii="Arial" w:hAnsi="Arial" w:cs="Arial"/>
+        </w:rPr>
         <w:t>sing MATLAB’s USB commands.</w:t>
       </w:r>
       <w:r>
+        <w:rPr>
+          <w:rFonts w:ascii="Arial" w:hAnsi="Arial" w:cs="Arial"/>
+        </w:rPr>
         <w:t xml:space="preserve"> Both the AWG and DMM are set up using MATLAB to sweep the DC voltage from 0 to 10V in 0.1V increments and record the corresponding readings.</w:t>
       </w:r>
     </w:p>
     <w:p>
       <w:pPr>
+        <w:spacing w:after="0" w:line="240" w:lineRule="auto"/>
         <w:jc w:val="both"/>
-      </w:pPr>
-      <w:r>
-        <w:lastRenderedPageBreak/>
+        <w:rPr>
+          <w:rFonts w:ascii="Arial" w:hAnsi="Arial" w:cs="Arial"/>
+        </w:rPr>
+      </w:pPr>
+    </w:p>
+    <w:p>
+      <w:pPr>
+        <w:spacing w:after="0" w:line="240" w:lineRule="auto"/>
+        <w:jc w:val="both"/>
+        <w:rPr>
+          <w:rFonts w:ascii="Arial" w:hAnsi="Arial" w:cs="Arial"/>
+        </w:rPr>
+      </w:pPr>
+      <w:r>
+        <w:rPr>
+          <w:rFonts w:ascii="Arial" w:hAnsi="Arial" w:cs="Arial"/>
+        </w:rPr>
         <w:t>The third part of the experiment</w:t>
       </w:r>
       <w:r>
+        <w:rPr>
+          <w:rFonts w:ascii="Arial" w:hAnsi="Arial" w:cs="Arial"/>
+        </w:rPr>
         <w:t xml:space="preserve"> connects the AWG to the oscilloscope. </w:t>
       </w:r>
       <w:r>
-        <w:t>P</w:t>
-      </w:r>
-      <w:r>
-        <w:t>eriodic pulse signa</w:t>
-      </w:r>
-      <w:r>
-        <w:t>ls</w:t>
-      </w:r>
-      <w:r>
-        <w:t xml:space="preserve"> of known amplitude and </w:t>
-      </w:r>
-      <w:r>
+        <w:rPr>
+          <w:rFonts w:ascii="Arial" w:hAnsi="Arial" w:cs="Arial"/>
+        </w:rPr>
+        <w:t xml:space="preserve">Periodic pulse signals of known amplitude and </w:t>
+      </w:r>
+      <w:r>
+        <w:rPr>
+          <w:rFonts w:ascii="Arial" w:hAnsi="Arial" w:cs="Arial"/>
+        </w:rPr>
         <w:t xml:space="preserve">varying </w:t>
       </w:r>
       <w:r>
-        <w:t>duty cycle</w:t>
-      </w:r>
-      <w:r>
-        <w:t xml:space="preserve"> are </w:t>
-      </w:r>
-      <w:r>
+        <w:rPr>
+          <w:rFonts w:ascii="Arial" w:hAnsi="Arial" w:cs="Arial"/>
+        </w:rPr>
+        <w:t xml:space="preserve">duty cycle are </w:t>
+      </w:r>
+      <w:r>
+        <w:rPr>
+          <w:rFonts w:ascii="Arial" w:hAnsi="Arial" w:cs="Arial"/>
+        </w:rPr>
         <w:t xml:space="preserve">automatically </w:t>
       </w:r>
       <w:r>
+        <w:rPr>
+          <w:rFonts w:ascii="Arial" w:hAnsi="Arial" w:cs="Arial"/>
+        </w:rPr>
         <w:t xml:space="preserve">generated </w:t>
       </w:r>
       <w:r>
-        <w:t xml:space="preserve">using </w:t>
-      </w:r>
-      <w:r>
-        <w:t>MATLAB’s USB commands</w:t>
-      </w:r>
-      <w:r>
-        <w:t>.</w:t>
-      </w:r>
-      <w:r>
+        <w:rPr>
+          <w:rFonts w:ascii="Arial" w:hAnsi="Arial" w:cs="Arial"/>
+        </w:rPr>
+        <w:t>using MATLAB’s USB commands.</w:t>
+      </w:r>
+      <w:r>
+        <w:rPr>
+          <w:rFonts w:ascii="Arial" w:hAnsi="Arial" w:cs="Arial"/>
+        </w:rPr>
         <w:t xml:space="preserve"> </w:t>
       </w:r>
       <w:r>
-        <w:t>T</w:t>
-      </w:r>
-      <w:r>
-        <w:t xml:space="preserve">he duty cycle </w:t>
-      </w:r>
-      <w:r>
-        <w:t xml:space="preserve">is swept </w:t>
-      </w:r>
-      <w:r>
-        <w:t>from 20% to 80% and back down to 20% in 5% increments</w:t>
-      </w:r>
-      <w:r>
+        <w:rPr>
+          <w:rFonts w:ascii="Arial" w:hAnsi="Arial" w:cs="Arial"/>
+        </w:rPr>
+        <w:t>The duty cycle is swept from 20% to 80% and back down to 20% in 5% increments</w:t>
+      </w:r>
+      <w:r>
+        <w:rPr>
+          <w:rFonts w:ascii="Arial" w:hAnsi="Arial" w:cs="Arial"/>
+        </w:rPr>
         <w:t>, and the corresponding on-times are recorded.</w:t>
       </w:r>
     </w:p>
     <w:p>
       <w:pPr>
+        <w:spacing w:after="0" w:line="240" w:lineRule="auto"/>
         <w:jc w:val="both"/>
-      </w:pPr>
-      <w:r>
+        <w:rPr>
+          <w:rFonts w:ascii="Arial" w:hAnsi="Arial" w:cs="Arial"/>
+        </w:rPr>
+      </w:pPr>
+    </w:p>
+    <w:p>
+      <w:pPr>
+        <w:spacing w:after="0" w:line="240" w:lineRule="auto"/>
+        <w:jc w:val="both"/>
+        <w:rPr>
+          <w:rFonts w:ascii="Arial" w:hAnsi="Arial" w:cs="Arial"/>
+        </w:rPr>
+      </w:pPr>
+      <w:r>
+        <w:rPr>
+          <w:rFonts w:ascii="Arial" w:hAnsi="Arial" w:cs="Arial"/>
+        </w:rPr>
         <w:t>Finally, the data from all the experiments are plotted using MATLAB and linear regression is applied to each set of data to compare experimental results with best fit estimates.</w:t>
       </w:r>
     </w:p>
     <w:p>
       <w:pPr>
-        <w:rPr>
+        <w:spacing w:after="0" w:line="240" w:lineRule="auto"/>
+        <w:rPr>
+          <w:rFonts w:ascii="Arial" w:hAnsi="Arial" w:cs="Arial"/>
           <w:b/>
           <w:sz w:val="24"/>
         </w:rPr>
@@ -446,13 +658,16 @@
     </w:p>
     <w:p>
       <w:pPr>
-        <w:rPr>
+        <w:spacing w:after="0" w:line="240" w:lineRule="auto"/>
+        <w:rPr>
+          <w:rFonts w:ascii="Arial" w:hAnsi="Arial" w:cs="Arial"/>
           <w:b/>
           <w:sz w:val="24"/>
         </w:rPr>
       </w:pPr>
       <w:r>
         <w:rPr>
+          <w:rFonts w:ascii="Arial" w:hAnsi="Arial" w:cs="Arial"/>
           <w:b/>
           <w:sz w:val="24"/>
         </w:rPr>
@@ -466,15 +681,16 @@
           <w:ilvl w:val="0"/>
           <w:numId w:val="2"/>
         </w:numPr>
-      </w:pPr>
-      <w:r>
-        <w:t>Plot of Current vs. Applied Voltage</w:t>
-      </w:r>
-      <w:r>
-        <w:t xml:space="preserve"> for manually swept data set and accompanying best fit line</w:t>
-      </w:r>
-      <w:r>
-        <w:t>.</w:t>
+        <w:spacing w:after="0" w:line="240" w:lineRule="auto"/>
+        <w:rPr>
+          <w:rFonts w:ascii="Arial" w:hAnsi="Arial" w:cs="Arial"/>
+        </w:rPr>
+      </w:pPr>
+      <w:r>
+        <w:rPr>
+          <w:rFonts w:ascii="Arial" w:hAnsi="Arial" w:cs="Arial"/>
+        </w:rPr>
+        <w:t>Plot of Current vs. Applied Voltage for manually swept data set and accompanying best fit line.</w:t>
       </w:r>
     </w:p>
     <w:p>
@@ -484,15 +700,16 @@
           <w:ilvl w:val="0"/>
           <w:numId w:val="2"/>
         </w:numPr>
-      </w:pPr>
-      <w:r>
-        <w:t xml:space="preserve">Plot of Current vs. Applied Voltage for </w:t>
-      </w:r>
-      <w:r>
-        <w:t>automatically</w:t>
-      </w:r>
-      <w:r>
-        <w:t xml:space="preserve"> swept data set and accompanying best fit line.</w:t>
+        <w:spacing w:after="0" w:line="240" w:lineRule="auto"/>
+        <w:rPr>
+          <w:rFonts w:ascii="Arial" w:hAnsi="Arial" w:cs="Arial"/>
+        </w:rPr>
+      </w:pPr>
+      <w:r>
+        <w:rPr>
+          <w:rFonts w:ascii="Arial" w:hAnsi="Arial" w:cs="Arial"/>
+        </w:rPr>
+        <w:t>Plot of Current vs. Applied Voltage for automatically swept data set and accompanying best fit line.</w:t>
       </w:r>
     </w:p>
     <w:p>
@@ -502,78 +719,852 @@
           <w:ilvl w:val="0"/>
           <w:numId w:val="2"/>
         </w:numPr>
-      </w:pPr>
-      <w:r>
+        <w:spacing w:after="0" w:line="240" w:lineRule="auto"/>
+        <w:rPr>
+          <w:rFonts w:ascii="Arial" w:hAnsi="Arial" w:cs="Arial"/>
+        </w:rPr>
+      </w:pPr>
+      <w:r>
+        <w:rPr>
+          <w:rFonts w:ascii="Arial" w:hAnsi="Arial" w:cs="Arial"/>
+        </w:rPr>
         <w:t xml:space="preserve">Plot of </w:t>
       </w:r>
       <w:r>
+        <w:rPr>
+          <w:rFonts w:ascii="Arial" w:hAnsi="Arial" w:cs="Arial"/>
+        </w:rPr>
         <w:t>O</w:t>
       </w:r>
       <w:r>
+        <w:rPr>
+          <w:rFonts w:ascii="Arial" w:hAnsi="Arial" w:cs="Arial"/>
+        </w:rPr>
         <w:t>n-</w:t>
       </w:r>
       <w:r>
+        <w:rPr>
+          <w:rFonts w:ascii="Arial" w:hAnsi="Arial" w:cs="Arial"/>
+        </w:rPr>
         <w:t>T</w:t>
       </w:r>
+      <w:r>
+        <w:rPr>
+          <w:rFonts w:ascii="Arial" w:hAnsi="Arial" w:cs="Arial"/>
+        </w:rPr>
+        <w:t xml:space="preserve">ime vs. </w:t>
+      </w:r>
+      <w:r>
+        <w:rPr>
+          <w:rFonts w:ascii="Arial" w:hAnsi="Arial" w:cs="Arial"/>
+        </w:rPr>
+        <w:t>D</w:t>
+      </w:r>
+      <w:r>
+        <w:rPr>
+          <w:rFonts w:ascii="Arial" w:hAnsi="Arial" w:cs="Arial"/>
+        </w:rPr>
+        <w:t xml:space="preserve">uty </w:t>
+      </w:r>
+      <w:r>
+        <w:rPr>
+          <w:rFonts w:ascii="Arial" w:hAnsi="Arial" w:cs="Arial"/>
+        </w:rPr>
+        <w:t>C</w:t>
+      </w:r>
+      <w:r>
+        <w:rPr>
+          <w:rFonts w:ascii="Arial" w:hAnsi="Arial" w:cs="Arial"/>
+        </w:rPr>
+        <w:t>ycle for automatically swept data set and accompanying best fit line.</w:t>
+      </w:r>
+    </w:p>
+    <w:p>
+      <w:pPr>
+        <w:spacing w:after="0" w:line="240" w:lineRule="auto"/>
+        <w:rPr>
+          <w:rFonts w:ascii="Arial" w:hAnsi="Arial" w:cs="Arial"/>
+        </w:rPr>
+      </w:pPr>
       <w:bookmarkStart w:id="0" w:name="_GoBack"/>
       <w:bookmarkEnd w:id="0"/>
-      <w:r>
-        <w:t xml:space="preserve">ime vs. </w:t>
-      </w:r>
-      <w:r>
-        <w:t>D</w:t>
-      </w:r>
-      <w:r>
-        <w:t xml:space="preserve">uty </w:t>
-      </w:r>
-      <w:r>
-        <w:t>C</w:t>
-      </w:r>
-      <w:r>
-        <w:t xml:space="preserve">ycle for </w:t>
-      </w:r>
-      <w:r>
-        <w:t>automatically</w:t>
-      </w:r>
-      <w:r>
-        <w:t xml:space="preserve"> swept data set and accompanying best fit line.</w:t>
-      </w:r>
-    </w:p>
-    <w:p/>
-    <w:p>
-      <w:pPr>
-        <w:rPr>
+    </w:p>
+    <w:p>
+      <w:pPr>
+        <w:spacing w:after="0" w:line="240" w:lineRule="auto"/>
+        <w:rPr>
+          <w:rFonts w:ascii="Arial" w:hAnsi="Arial" w:cs="Arial"/>
+        </w:rPr>
+      </w:pPr>
+    </w:p>
+    <w:p>
+      <w:pPr>
+        <w:spacing w:after="0" w:line="240" w:lineRule="auto"/>
+        <w:rPr>
+          <w:rFonts w:ascii="Arial" w:hAnsi="Arial" w:cs="Arial"/>
+        </w:rPr>
+      </w:pPr>
+    </w:p>
+    <w:p>
+      <w:pPr>
+        <w:spacing w:after="0" w:line="240" w:lineRule="auto"/>
+        <w:rPr>
+          <w:rFonts w:ascii="Arial" w:hAnsi="Arial" w:cs="Arial"/>
           <w:b/>
           <w:sz w:val="24"/>
         </w:rPr>
       </w:pPr>
       <w:r>
         <w:rPr>
+          <w:rFonts w:ascii="Arial" w:hAnsi="Arial" w:cs="Arial"/>
+          <w:noProof/>
+        </w:rPr>
+        <w:lastRenderedPageBreak/>
+        <mc:AlternateContent>
+          <mc:Choice Requires="wpg">
+            <w:drawing>
+              <wp:anchor distT="0" distB="0" distL="114300" distR="114300" simplePos="0" relativeHeight="251661312" behindDoc="0" locked="0" layoutInCell="1" allowOverlap="1" wp14:anchorId="1AEC55BF" wp14:editId="06822BD7">
+                <wp:simplePos x="0" y="0"/>
+                <wp:positionH relativeFrom="margin">
+                  <wp:align>center</wp:align>
+                </wp:positionH>
+                <wp:positionV relativeFrom="page">
+                  <wp:posOffset>5192826</wp:posOffset>
+                </wp:positionV>
+                <wp:extent cx="6199505" cy="3853815"/>
+                <wp:effectExtent l="0" t="0" r="0" b="0"/>
+                <wp:wrapSquare wrapText="bothSides"/>
+                <wp:docPr id="7" name="Group 7"/>
+                <wp:cNvGraphicFramePr/>
+                <a:graphic xmlns:a="http://schemas.openxmlformats.org/drawingml/2006/main">
+                  <a:graphicData uri="http://schemas.microsoft.com/office/word/2010/wordprocessingGroup">
+                    <wpg:wgp>
+                      <wpg:cNvGrpSpPr/>
+                      <wpg:grpSpPr>
+                        <a:xfrm>
+                          <a:off x="0" y="0"/>
+                          <a:ext cx="6199505" cy="3853815"/>
+                          <a:chOff x="0" y="0"/>
+                          <a:chExt cx="6199505" cy="3857715"/>
+                        </a:xfrm>
+                      </wpg:grpSpPr>
+                      <pic:pic xmlns:pic="http://schemas.openxmlformats.org/drawingml/2006/picture">
+                        <pic:nvPicPr>
+                          <pic:cNvPr id="2" name="Picture 2" descr="https://raw.githubusercontent.com/yonicarver/ece303/master/lab/1/deliverables/lab1_automated_mm_100pts.png?token=AdMAledpUvQI4PxlnM-7L1-UdjQUz4HXks5bzOZbwA%3D%3D"/>
+                          <pic:cNvPicPr>
+                            <a:picLocks noChangeAspect="1"/>
+                          </pic:cNvPicPr>
+                        </pic:nvPicPr>
+                        <pic:blipFill rotWithShape="1">
+                          <a:blip r:embed="rId7">
+                            <a:extLst>
+                              <a:ext uri="{28A0092B-C50C-407E-A947-70E740481C1C}">
+                                <a14:useLocalDpi xmlns:a14="http://schemas.microsoft.com/office/drawing/2010/main" val="0"/>
+                              </a:ext>
+                            </a:extLst>
+                          </a:blip>
+                          <a:srcRect l="9840" t="4182" r="7145" b="4451"/>
+                          <a:stretch/>
+                        </pic:blipFill>
+                        <pic:spPr bwMode="auto">
+                          <a:xfrm>
+                            <a:off x="0" y="0"/>
+                            <a:ext cx="6199505" cy="3794125"/>
+                          </a:xfrm>
+                          <a:prstGeom prst="rect">
+                            <a:avLst/>
+                          </a:prstGeom>
+                          <a:noFill/>
+                          <a:ln>
+                            <a:noFill/>
+                          </a:ln>
+                          <a:extLst>
+                            <a:ext uri="{53640926-AAD7-44D8-BBD7-CCE9431645EC}">
+                              <a14:shadowObscured xmlns:a14="http://schemas.microsoft.com/office/drawing/2010/main"/>
+                            </a:ext>
+                          </a:extLst>
+                        </pic:spPr>
+                      </pic:pic>
+                      <wps:wsp>
+                        <wps:cNvPr id="6" name="Text Box 6"/>
+                        <wps:cNvSpPr txBox="1"/>
+                        <wps:spPr>
+                          <a:xfrm>
+                            <a:off x="0" y="3726270"/>
+                            <a:ext cx="6199505" cy="131445"/>
+                          </a:xfrm>
+                          <a:prstGeom prst="rect">
+                            <a:avLst/>
+                          </a:prstGeom>
+                          <a:solidFill>
+                            <a:prstClr val="white"/>
+                          </a:solidFill>
+                          <a:ln>
+                            <a:noFill/>
+                          </a:ln>
+                        </wps:spPr>
+                        <wps:txbx>
+                          <w:txbxContent>
+                            <w:p>
+                              <w:pPr>
+                                <w:pStyle w:val="Caption"/>
+                                <w:spacing w:after="0"/>
+                                <w:rPr>
+                                  <w:rFonts w:ascii="Arial" w:hAnsi="Arial" w:cs="Arial"/>
+                                  <w:noProof/>
+                                  <w:color w:val="auto"/>
+                                </w:rPr>
+                              </w:pPr>
+                              <w:r>
+                                <w:rPr>
+                                  <w:rFonts w:ascii="Arial" w:hAnsi="Arial" w:cs="Arial"/>
+                                  <w:color w:val="auto"/>
+                                </w:rPr>
+                                <w:t xml:space="preserve">Figure </w:t>
+                              </w:r>
+                              <w:r>
+                                <w:rPr>
+                                  <w:rFonts w:ascii="Arial" w:hAnsi="Arial" w:cs="Arial"/>
+                                  <w:color w:val="auto"/>
+                                </w:rPr>
+                                <w:t>2</w:t>
+                              </w:r>
+                              <w:r>
+                                <w:rPr>
+                                  <w:rFonts w:ascii="Arial" w:hAnsi="Arial" w:cs="Arial"/>
+                                  <w:color w:val="auto"/>
+                                </w:rPr>
+                                <w:t>: Voltage vs. Current - Automatic Measurement</w:t>
+                              </w:r>
+                            </w:p>
+                          </w:txbxContent>
+                        </wps:txbx>
+                        <wps:bodyPr rot="0" spcFirstLastPara="0" vertOverflow="overflow" horzOverflow="overflow" vert="horz" wrap="square" lIns="0" tIns="0" rIns="0" bIns="0" numCol="1" spcCol="0" rtlCol="0" fromWordArt="0" anchor="t" anchorCtr="0" forceAA="0" compatLnSpc="1">
+                          <a:prstTxWarp prst="textNoShape">
+                            <a:avLst/>
+                          </a:prstTxWarp>
+                          <a:spAutoFit/>
+                        </wps:bodyPr>
+                      </wps:wsp>
+                    </wpg:wgp>
+                  </a:graphicData>
+                </a:graphic>
+                <wp14:sizeRelV relativeFrom="margin">
+                  <wp14:pctHeight>0</wp14:pctHeight>
+                </wp14:sizeRelV>
+              </wp:anchor>
+            </w:drawing>
+          </mc:Choice>
+          <mc:Fallback>
+            <w:pict>
+              <v:group w14:anchorId="1AEC55BF" id="Group 7" o:spid="_x0000_s1026" style="position:absolute;margin-left:0;margin-top:408.9pt;width:488.15pt;height:303.45pt;z-index:251661312;mso-position-horizontal:center;mso-position-horizontal-relative:margin;mso-position-vertical-relative:page;mso-height-relative:margin" coordsize="61995,38577" o:gfxdata="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">
+                <v:shapetype id="_x0000_t75" coordsize="21600,21600" o:spt="75" o:preferrelative="t" path="m@4@5l@4@11@9@11@9@5xe" filled="f" stroked="f">
+                  <v:stroke joinstyle="miter"/>
+                  <v:formulas>
+                    <v:f eqn="if lineDrawn pixelLineWidth 0"/>
+                    <v:f eqn="sum @0 1 0"/>
+                    <v:f eqn="sum 0 0 @1"/>
+                    <v:f eqn="prod @2 1 2"/>
+                    <v:f eqn="prod @3 21600 pixelWidth"/>
+                    <v:f eqn="prod @3 21600 pixelHeight"/>
+                    <v:f eqn="sum @0 0 1"/>
+                    <v:f eqn="prod @6 1 2"/>
+                    <v:f eqn="prod @7 21600 pixelWidth"/>
+                    <v:f eqn="sum @8 21600 0"/>
+                    <v:f eqn="prod @7 21600 pixelHeight"/>
+                    <v:f eqn="sum @10 21600 0"/>
+                  </v:formulas>
+                  <v:path o:extrusionok="f" gradientshapeok="t" o:connecttype="rect"/>
+                  <o:lock v:ext="edit" aspectratio="t"/>
+                </v:shapetype>
+                <v:shape id="Picture 2" o:spid="_x0000_s1027" type="#_x0000_t75" alt="https://raw.githubusercontent.com/yonicarver/ece303/master/lab/1/deliverables/lab1_automated_mm_100pts.png?token=AdMAledpUvQI4PxlnM-7L1-UdjQUz4HXks5bzOZbwA%3D%3D" style="position:absolute;width:61995;height:37941;visibility:visible;mso-wrap-style:square" o:gfxdata="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">
+                  <v:imagedata r:id="rId8" o:title="lab1_automated_mm_100pts" croptop="2741f" cropbottom="2917f" cropleft="6449f" cropright="4683f"/>
+                </v:shape>
+                <v:shapetype id="_x0000_t202" coordsize="21600,21600" o:spt="202" path="m,l,21600r21600,l21600,xe">
+                  <v:stroke joinstyle="miter"/>
+                  <v:path gradientshapeok="t" o:connecttype="rect"/>
+                </v:shapetype>
+                <v:shape id="Text Box 6" o:spid="_x0000_s1028" type="#_x0000_t202" style="position:absolute;top:37262;width:61995;height:1315;visibility:visible;mso-wrap-style:square;v-text-anchor:top" o:gfxdata="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" stroked="f">
+                  <v:textbox style="mso-fit-shape-to-text:t" inset="0,0,0,0">
+                    <w:txbxContent>
+                      <w:p>
+                        <w:pPr>
+                          <w:pStyle w:val="Caption"/>
+                          <w:spacing w:after="0"/>
+                          <w:rPr>
+                            <w:rFonts w:ascii="Arial" w:hAnsi="Arial" w:cs="Arial"/>
+                            <w:noProof/>
+                            <w:color w:val="auto"/>
+                          </w:rPr>
+                        </w:pPr>
+                        <w:r>
+                          <w:rPr>
+                            <w:rFonts w:ascii="Arial" w:hAnsi="Arial" w:cs="Arial"/>
+                            <w:color w:val="auto"/>
+                          </w:rPr>
+                          <w:t xml:space="preserve">Figure </w:t>
+                        </w:r>
+                        <w:r>
+                          <w:rPr>
+                            <w:rFonts w:ascii="Arial" w:hAnsi="Arial" w:cs="Arial"/>
+                            <w:color w:val="auto"/>
+                          </w:rPr>
+                          <w:t>2</w:t>
+                        </w:r>
+                        <w:r>
+                          <w:rPr>
+                            <w:rFonts w:ascii="Arial" w:hAnsi="Arial" w:cs="Arial"/>
+                            <w:color w:val="auto"/>
+                          </w:rPr>
+                          <w:t>: Voltage vs. Current - Automatic Measurement</w:t>
+                        </w:r>
+                      </w:p>
+                    </w:txbxContent>
+                  </v:textbox>
+                </v:shape>
+                <w10:wrap type="square" anchorx="margin" anchory="page"/>
+              </v:group>
+            </w:pict>
+          </mc:Fallback>
+        </mc:AlternateContent>
+      </w:r>
+      <w:r>
+        <w:rPr>
+          <w:noProof/>
+        </w:rPr>
+        <mc:AlternateContent>
+          <mc:Choice Requires="wpg">
+            <w:drawing>
+              <wp:anchor distT="0" distB="0" distL="114300" distR="114300" simplePos="0" relativeHeight="251658240" behindDoc="0" locked="0" layoutInCell="1" allowOverlap="1" wp14:anchorId="3B0790FA" wp14:editId="6C5EA8E4">
+                <wp:simplePos x="0" y="0"/>
+                <wp:positionH relativeFrom="margin">
+                  <wp:align>center</wp:align>
+                </wp:positionH>
+                <wp:positionV relativeFrom="page">
+                  <wp:posOffset>1163955</wp:posOffset>
+                </wp:positionV>
+                <wp:extent cx="6199505" cy="3893185"/>
+                <wp:effectExtent l="0" t="0" r="0" b="0"/>
+                <wp:wrapSquare wrapText="bothSides"/>
+                <wp:docPr id="5" name="Group 5"/>
+                <wp:cNvGraphicFramePr/>
+                <a:graphic xmlns:a="http://schemas.openxmlformats.org/drawingml/2006/main">
+                  <a:graphicData uri="http://schemas.microsoft.com/office/word/2010/wordprocessingGroup">
+                    <wpg:wgp>
+                      <wpg:cNvGrpSpPr/>
+                      <wpg:grpSpPr>
+                        <a:xfrm>
+                          <a:off x="0" y="0"/>
+                          <a:ext cx="6199505" cy="3893185"/>
+                          <a:chOff x="0" y="0"/>
+                          <a:chExt cx="6199505" cy="3895020"/>
+                        </a:xfrm>
+                      </wpg:grpSpPr>
+                      <pic:pic xmlns:pic="http://schemas.openxmlformats.org/drawingml/2006/picture">
+                        <pic:nvPicPr>
+                          <pic:cNvPr id="4" name="Picture 4" descr="https://raw.githubusercontent.com/yonicarver/ece303/master/lab/1/deliverables/lab1_manual_measured_mm.png?token=AdMAld9-I3AfXs66q-KucxKd_INJfPHbks5bzOaNwA%3D%3D"/>
+                          <pic:cNvPicPr>
+                            <a:picLocks noChangeAspect="1"/>
+                          </pic:cNvPicPr>
+                        </pic:nvPicPr>
+                        <pic:blipFill rotWithShape="1">
+                          <a:blip r:embed="rId9">
+                            <a:extLst>
+                              <a:ext uri="{28A0092B-C50C-407E-A947-70E740481C1C}">
+                                <a14:useLocalDpi xmlns:a14="http://schemas.microsoft.com/office/drawing/2010/main" val="0"/>
+                              </a:ext>
+                            </a:extLst>
+                          </a:blip>
+                          <a:srcRect l="9876" t="4543" r="8366" b="5825"/>
+                          <a:stretch/>
+                        </pic:blipFill>
+                        <pic:spPr bwMode="auto">
+                          <a:xfrm>
+                            <a:off x="0" y="0"/>
+                            <a:ext cx="6199505" cy="3778885"/>
+                          </a:xfrm>
+                          <a:prstGeom prst="rect">
+                            <a:avLst/>
+                          </a:prstGeom>
+                          <a:noFill/>
+                          <a:ln>
+                            <a:noFill/>
+                          </a:ln>
+                          <a:extLst>
+                            <a:ext uri="{53640926-AAD7-44D8-BBD7-CCE9431645EC}">
+                              <a14:shadowObscured xmlns:a14="http://schemas.microsoft.com/office/drawing/2010/main"/>
+                            </a:ext>
+                          </a:extLst>
+                        </pic:spPr>
+                      </pic:pic>
+                      <wps:wsp>
+                        <wps:cNvPr id="1" name="Text Box 1"/>
+                        <wps:cNvSpPr txBox="1"/>
+                        <wps:spPr>
+                          <a:xfrm>
+                            <a:off x="0" y="3763575"/>
+                            <a:ext cx="6199505" cy="131445"/>
+                          </a:xfrm>
+                          <a:prstGeom prst="rect">
+                            <a:avLst/>
+                          </a:prstGeom>
+                          <a:solidFill>
+                            <a:prstClr val="white"/>
+                          </a:solidFill>
+                          <a:ln>
+                            <a:noFill/>
+                          </a:ln>
+                        </wps:spPr>
+                        <wps:txbx>
+                          <w:txbxContent>
+                            <w:p>
+                              <w:pPr>
+                                <w:pStyle w:val="Caption"/>
+                                <w:spacing w:after="0"/>
+                                <w:rPr>
+                                  <w:rFonts w:ascii="Arial" w:hAnsi="Arial" w:cs="Arial"/>
+                                  <w:noProof/>
+                                  <w:color w:val="auto"/>
+                                </w:rPr>
+                              </w:pPr>
+                              <w:r>
+                                <w:rPr>
+                                  <w:rFonts w:ascii="Arial" w:hAnsi="Arial" w:cs="Arial"/>
+                                  <w:color w:val="auto"/>
+                                </w:rPr>
+                                <w:t xml:space="preserve">Figure </w:t>
+                              </w:r>
+                              <w:r>
+                                <w:rPr>
+                                  <w:rFonts w:ascii="Arial" w:hAnsi="Arial" w:cs="Arial"/>
+                                  <w:color w:val="auto"/>
+                                </w:rPr>
+                                <w:t>1</w:t>
+                              </w:r>
+                              <w:r>
+                                <w:rPr>
+                                  <w:rFonts w:ascii="Arial" w:hAnsi="Arial" w:cs="Arial"/>
+                                  <w:color w:val="auto"/>
+                                </w:rPr>
+                                <w:t>: Voltage Vs. Current - Manual Measurement</w:t>
+                              </w:r>
+                            </w:p>
+                          </w:txbxContent>
+                        </wps:txbx>
+                        <wps:bodyPr rot="0" spcFirstLastPara="0" vertOverflow="overflow" horzOverflow="overflow" vert="horz" wrap="square" lIns="0" tIns="0" rIns="0" bIns="0" numCol="1" spcCol="0" rtlCol="0" fromWordArt="0" anchor="t" anchorCtr="0" forceAA="0" compatLnSpc="1">
+                          <a:prstTxWarp prst="textNoShape">
+                            <a:avLst/>
+                          </a:prstTxWarp>
+                          <a:spAutoFit/>
+                        </wps:bodyPr>
+                      </wps:wsp>
+                    </wpg:wgp>
+                  </a:graphicData>
+                </a:graphic>
+                <wp14:sizeRelV relativeFrom="margin">
+                  <wp14:pctHeight>0</wp14:pctHeight>
+                </wp14:sizeRelV>
+              </wp:anchor>
+            </w:drawing>
+          </mc:Choice>
+          <mc:Fallback>
+            <w:pict>
+              <v:group w14:anchorId="3B0790FA" id="Group 5" o:spid="_x0000_s1029" style="position:absolute;margin-left:0;margin-top:91.65pt;width:488.15pt;height:306.55pt;z-index:251658240;mso-position-horizontal:center;mso-position-horizontal-relative:margin;mso-position-vertical-relative:page;mso-height-relative:margin" coordsize="61995,38950" o:gfxdata="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">
+                <v:shape id="Picture 4" o:spid="_x0000_s1030" type="#_x0000_t75" alt="https://raw.githubusercontent.com/yonicarver/ece303/master/lab/1/deliverables/lab1_manual_measured_mm.png?token=AdMAld9-I3AfXs66q-KucxKd_INJfPHbks5bzOaNwA%3D%3D" style="position:absolute;width:61995;height:37788;visibility:visible;mso-wrap-style:square" o:gfxdata="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">
+                  <v:imagedata r:id="rId10" o:title="lab1_manual_measured_mm" croptop="2977f" cropbottom="3817f" cropleft="6472f" cropright="5483f"/>
+                </v:shape>
+                <v:shape id="Text Box 1" o:spid="_x0000_s1031" type="#_x0000_t202" style="position:absolute;top:37635;width:61995;height:1315;visibility:visible;mso-wrap-style:square;v-text-anchor:top" o:gfxdata="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" stroked="f">
+                  <v:textbox style="mso-fit-shape-to-text:t" inset="0,0,0,0">
+                    <w:txbxContent>
+                      <w:p>
+                        <w:pPr>
+                          <w:pStyle w:val="Caption"/>
+                          <w:spacing w:after="0"/>
+                          <w:rPr>
+                            <w:rFonts w:ascii="Arial" w:hAnsi="Arial" w:cs="Arial"/>
+                            <w:noProof/>
+                            <w:color w:val="auto"/>
+                          </w:rPr>
+                        </w:pPr>
+                        <w:r>
+                          <w:rPr>
+                            <w:rFonts w:ascii="Arial" w:hAnsi="Arial" w:cs="Arial"/>
+                            <w:color w:val="auto"/>
+                          </w:rPr>
+                          <w:t xml:space="preserve">Figure </w:t>
+                        </w:r>
+                        <w:r>
+                          <w:rPr>
+                            <w:rFonts w:ascii="Arial" w:hAnsi="Arial" w:cs="Arial"/>
+                            <w:color w:val="auto"/>
+                          </w:rPr>
+                          <w:t>1</w:t>
+                        </w:r>
+                        <w:r>
+                          <w:rPr>
+                            <w:rFonts w:ascii="Arial" w:hAnsi="Arial" w:cs="Arial"/>
+                            <w:color w:val="auto"/>
+                          </w:rPr>
+                          <w:t>: Voltage Vs. Current - Manual Measurement</w:t>
+                        </w:r>
+                      </w:p>
+                    </w:txbxContent>
+                  </v:textbox>
+                </v:shape>
+                <w10:wrap type="square" anchorx="margin" anchory="page"/>
+              </v:group>
+            </w:pict>
+          </mc:Fallback>
+        </mc:AlternateContent>
+      </w:r>
+      <w:r>
+        <w:rPr>
+          <w:rFonts w:ascii="Arial" w:hAnsi="Arial" w:cs="Arial"/>
           <w:b/>
           <w:sz w:val="24"/>
         </w:rPr>
         <w:t>Results</w:t>
       </w:r>
     </w:p>
-    <w:p/>
-    <w:p/>
-    <w:p/>
-    <w:p/>
-    <w:p/>
-    <w:p/>
-    <w:p/>
-    <w:p/>
-    <w:p/>
+    <w:p>
+      <w:pPr>
+        <w:spacing w:after="0" w:line="240" w:lineRule="auto"/>
+        <w:rPr>
+          <w:rFonts w:ascii="Arial" w:hAnsi="Arial" w:cs="Arial"/>
+        </w:rPr>
+      </w:pPr>
+      <w:r>
+        <w:rPr>
+          <w:rFonts w:ascii="Arial" w:hAnsi="Arial" w:cs="Arial"/>
+          <w:noProof/>
+        </w:rPr>
+        <w:lastRenderedPageBreak/>
+        <mc:AlternateContent>
+          <mc:Choice Requires="wpg">
+            <w:drawing>
+              <wp:anchor distT="0" distB="0" distL="114300" distR="114300" simplePos="0" relativeHeight="251664384" behindDoc="0" locked="0" layoutInCell="1" allowOverlap="1" wp14:anchorId="3FAEC67C" wp14:editId="2A11E601">
+                <wp:simplePos x="0" y="0"/>
+                <wp:positionH relativeFrom="margin">
+                  <wp:align>center</wp:align>
+                </wp:positionH>
+                <wp:positionV relativeFrom="paragraph">
+                  <wp:posOffset>47481</wp:posOffset>
+                </wp:positionV>
+                <wp:extent cx="6195695" cy="3909815"/>
+                <wp:effectExtent l="0" t="0" r="0" b="0"/>
+                <wp:wrapSquare wrapText="bothSides"/>
+                <wp:docPr id="9" name="Group 9"/>
+                <wp:cNvGraphicFramePr/>
+                <a:graphic xmlns:a="http://schemas.openxmlformats.org/drawingml/2006/main">
+                  <a:graphicData uri="http://schemas.microsoft.com/office/word/2010/wordprocessingGroup">
+                    <wpg:wgp>
+                      <wpg:cNvGrpSpPr/>
+                      <wpg:grpSpPr>
+                        <a:xfrm>
+                          <a:off x="0" y="0"/>
+                          <a:ext cx="6195695" cy="3909815"/>
+                          <a:chOff x="0" y="0"/>
+                          <a:chExt cx="6195695" cy="3909815"/>
+                        </a:xfrm>
+                      </wpg:grpSpPr>
+                      <pic:pic xmlns:pic="http://schemas.openxmlformats.org/drawingml/2006/picture">
+                        <pic:nvPicPr>
+                          <pic:cNvPr id="3" name="Picture 3" descr="https://raw.githubusercontent.com/yonicarver/ece303/master/lab/1/deliverables/lab1_automated_osc.png?token=AdMAlcGRUAcei2Kr35LrbHHcwaX9pt6zks5bzOaLwA%3D%3D"/>
+                          <pic:cNvPicPr>
+                            <a:picLocks noChangeAspect="1"/>
+                          </pic:cNvPicPr>
+                        </pic:nvPicPr>
+                        <pic:blipFill rotWithShape="1">
+                          <a:blip r:embed="rId11">
+                            <a:extLst>
+                              <a:ext uri="{28A0092B-C50C-407E-A947-70E740481C1C}">
+                                <a14:useLocalDpi xmlns:a14="http://schemas.microsoft.com/office/drawing/2010/main" val="0"/>
+                              </a:ext>
+                            </a:extLst>
+                          </a:blip>
+                          <a:srcRect l="9533" t="3924" r="8252" b="5821"/>
+                          <a:stretch/>
+                        </pic:blipFill>
+                        <pic:spPr bwMode="auto">
+                          <a:xfrm>
+                            <a:off x="0" y="0"/>
+                            <a:ext cx="6195695" cy="3782060"/>
+                          </a:xfrm>
+                          <a:prstGeom prst="rect">
+                            <a:avLst/>
+                          </a:prstGeom>
+                          <a:noFill/>
+                          <a:ln>
+                            <a:noFill/>
+                          </a:ln>
+                          <a:extLst>
+                            <a:ext uri="{53640926-AAD7-44D8-BBD7-CCE9431645EC}">
+                              <a14:shadowObscured xmlns:a14="http://schemas.microsoft.com/office/drawing/2010/main"/>
+                            </a:ext>
+                          </a:extLst>
+                        </pic:spPr>
+                      </pic:pic>
+                      <wps:wsp>
+                        <wps:cNvPr id="8" name="Text Box 8"/>
+                        <wps:cNvSpPr txBox="1"/>
+                        <wps:spPr>
+                          <a:xfrm>
+                            <a:off x="0" y="3778370"/>
+                            <a:ext cx="6195695" cy="131445"/>
+                          </a:xfrm>
+                          <a:prstGeom prst="rect">
+                            <a:avLst/>
+                          </a:prstGeom>
+                          <a:solidFill>
+                            <a:prstClr val="white"/>
+                          </a:solidFill>
+                          <a:ln>
+                            <a:noFill/>
+                          </a:ln>
+                        </wps:spPr>
+                        <wps:txbx>
+                          <w:txbxContent>
+                            <w:p>
+                              <w:pPr>
+                                <w:pStyle w:val="Caption"/>
+                                <w:spacing w:after="0"/>
+                                <w:rPr>
+                                  <w:rFonts w:ascii="Arial" w:hAnsi="Arial" w:cs="Arial"/>
+                                  <w:noProof/>
+                                  <w:color w:val="auto"/>
+                                </w:rPr>
+                              </w:pPr>
+                              <w:r>
+                                <w:rPr>
+                                  <w:rFonts w:ascii="Arial" w:hAnsi="Arial" w:cs="Arial"/>
+                                  <w:color w:val="auto"/>
+                                </w:rPr>
+                                <w:t xml:space="preserve">Figure </w:t>
+                              </w:r>
+                              <w:r>
+                                <w:rPr>
+                                  <w:rFonts w:ascii="Arial" w:hAnsi="Arial" w:cs="Arial"/>
+                                  <w:color w:val="auto"/>
+                                </w:rPr>
+                                <w:t>3</w:t>
+                              </w:r>
+                              <w:r>
+                                <w:rPr>
+                                  <w:rFonts w:ascii="Arial" w:hAnsi="Arial" w:cs="Arial"/>
+                                  <w:color w:val="auto"/>
+                                </w:rPr>
+                                <w:t xml:space="preserve">: Duty Cycle vs. On Time - </w:t>
+                              </w:r>
+                              <w:r>
+                                <w:rPr>
+                                  <w:rFonts w:ascii="Arial" w:hAnsi="Arial" w:cs="Arial"/>
+                                  <w:color w:val="auto"/>
+                                </w:rPr>
+                                <w:t>Automatic Measurement</w:t>
+                              </w:r>
+                            </w:p>
+                          </w:txbxContent>
+                        </wps:txbx>
+                        <wps:bodyPr rot="0" spcFirstLastPara="0" vertOverflow="overflow" horzOverflow="overflow" vert="horz" wrap="square" lIns="0" tIns="0" rIns="0" bIns="0" numCol="1" spcCol="0" rtlCol="0" fromWordArt="0" anchor="t" anchorCtr="0" forceAA="0" compatLnSpc="1">
+                          <a:prstTxWarp prst="textNoShape">
+                            <a:avLst/>
+                          </a:prstTxWarp>
+                          <a:spAutoFit/>
+                        </wps:bodyPr>
+                      </wps:wsp>
+                    </wpg:wgp>
+                  </a:graphicData>
+                </a:graphic>
+              </wp:anchor>
+            </w:drawing>
+          </mc:Choice>
+          <mc:Fallback>
+            <w:pict>
+              <v:group w14:anchorId="3FAEC67C" id="Group 9" o:spid="_x0000_s1032" style="position:absolute;margin-left:0;margin-top:3.75pt;width:487.85pt;height:307.85pt;z-index:251664384;mso-position-horizontal:center;mso-position-horizontal-relative:margin" coordsize="61956,39098" o:gfxdata="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">
+                <v:shape id="Picture 3" o:spid="_x0000_s1033" type="#_x0000_t75" alt="https://raw.githubusercontent.com/yonicarver/ece303/master/lab/1/deliverables/lab1_automated_osc.png?token=AdMAlcGRUAcei2Kr35LrbHHcwaX9pt6zks5bzOaLwA%3D%3D" style="position:absolute;width:61956;height:37820;visibility:visible;mso-wrap-style:square" o:gfxdata="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">
+                  <v:imagedata r:id="rId12" o:title="lab1_automated_osc" croptop="2572f" cropbottom="3815f" cropleft="6248f" cropright="5408f"/>
+                </v:shape>
+                <v:shape id="Text Box 8" o:spid="_x0000_s1034" type="#_x0000_t202" style="position:absolute;top:37783;width:61956;height:1315;visibility:visible;mso-wrap-style:square;v-text-anchor:top" o:gfxdata="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" stroked="f">
+                  <v:textbox style="mso-fit-shape-to-text:t" inset="0,0,0,0">
+                    <w:txbxContent>
+                      <w:p>
+                        <w:pPr>
+                          <w:pStyle w:val="Caption"/>
+                          <w:spacing w:after="0"/>
+                          <w:rPr>
+                            <w:rFonts w:ascii="Arial" w:hAnsi="Arial" w:cs="Arial"/>
+                            <w:noProof/>
+                            <w:color w:val="auto"/>
+                          </w:rPr>
+                        </w:pPr>
+                        <w:r>
+                          <w:rPr>
+                            <w:rFonts w:ascii="Arial" w:hAnsi="Arial" w:cs="Arial"/>
+                            <w:color w:val="auto"/>
+                          </w:rPr>
+                          <w:t xml:space="preserve">Figure </w:t>
+                        </w:r>
+                        <w:r>
+                          <w:rPr>
+                            <w:rFonts w:ascii="Arial" w:hAnsi="Arial" w:cs="Arial"/>
+                            <w:color w:val="auto"/>
+                          </w:rPr>
+                          <w:t>3</w:t>
+                        </w:r>
+                        <w:r>
+                          <w:rPr>
+                            <w:rFonts w:ascii="Arial" w:hAnsi="Arial" w:cs="Arial"/>
+                            <w:color w:val="auto"/>
+                          </w:rPr>
+                          <w:t xml:space="preserve">: Duty Cycle vs. On Time - </w:t>
+                        </w:r>
+                        <w:r>
+                          <w:rPr>
+                            <w:rFonts w:ascii="Arial" w:hAnsi="Arial" w:cs="Arial"/>
+                            <w:color w:val="auto"/>
+                          </w:rPr>
+                          <w:t>Automatic Measurement</w:t>
+                        </w:r>
+                      </w:p>
+                    </w:txbxContent>
+                  </v:textbox>
+                </v:shape>
+                <w10:wrap type="square" anchorx="margin"/>
+              </v:group>
+            </w:pict>
+          </mc:Fallback>
+        </mc:AlternateContent>
+      </w:r>
+    </w:p>
+    <w:p>
+      <w:pPr>
+        <w:spacing w:after="0" w:line="240" w:lineRule="auto"/>
+        <w:rPr>
+          <w:rFonts w:ascii="Arial" w:hAnsi="Arial" w:cs="Arial"/>
+        </w:rPr>
+      </w:pPr>
+    </w:p>
+    <w:p>
+      <w:pPr>
+        <w:spacing w:after="0" w:line="240" w:lineRule="auto"/>
+        <w:rPr>
+          <w:rFonts w:ascii="Arial" w:hAnsi="Arial" w:cs="Arial"/>
+        </w:rPr>
+      </w:pPr>
+    </w:p>
     <w:p>
       <w:pPr>
         <w:tabs>
           <w:tab w:val="left" w:pos="5511"/>
         </w:tabs>
+        <w:spacing w:after="0" w:line="240" w:lineRule="auto"/>
+        <w:rPr>
+          <w:rFonts w:ascii="Arial" w:hAnsi="Arial" w:cs="Arial"/>
+        </w:rPr>
+      </w:pPr>
+    </w:p>
+    <w:p>
+      <w:pPr>
+        <w:tabs>
+          <w:tab w:val="left" w:pos="5511"/>
+        </w:tabs>
+        <w:spacing w:after="0" w:line="240" w:lineRule="auto"/>
+        <w:rPr>
+          <w:rFonts w:ascii="Arial" w:hAnsi="Arial" w:cs="Arial"/>
+        </w:rPr>
+      </w:pPr>
+    </w:p>
+    <w:p>
+      <w:pPr>
+        <w:tabs>
+          <w:tab w:val="left" w:pos="5511"/>
+        </w:tabs>
+        <w:spacing w:after="0" w:line="240" w:lineRule="auto"/>
+        <w:rPr>
+          <w:rFonts w:ascii="Arial" w:hAnsi="Arial" w:cs="Arial"/>
+        </w:rPr>
+      </w:pPr>
+    </w:p>
+    <w:p>
+      <w:pPr>
+        <w:tabs>
+          <w:tab w:val="left" w:pos="5511"/>
+        </w:tabs>
+        <w:spacing w:after="0" w:line="240" w:lineRule="auto"/>
+        <w:rPr>
+          <w:rFonts w:ascii="Arial" w:hAnsi="Arial" w:cs="Arial"/>
+        </w:rPr>
+      </w:pPr>
+    </w:p>
+    <w:p>
+      <w:pPr>
+        <w:tabs>
+          <w:tab w:val="left" w:pos="5511"/>
+        </w:tabs>
+        <w:spacing w:after="0" w:line="240" w:lineRule="auto"/>
+        <w:rPr>
+          <w:rFonts w:ascii="Arial" w:hAnsi="Arial" w:cs="Arial"/>
+        </w:rPr>
+      </w:pPr>
+    </w:p>
+    <w:p>
+      <w:pPr>
+        <w:tabs>
+          <w:tab w:val="left" w:pos="5511"/>
+        </w:tabs>
+        <w:spacing w:after="0" w:line="240" w:lineRule="auto"/>
+        <w:rPr>
+          <w:rFonts w:ascii="Arial" w:hAnsi="Arial" w:cs="Arial"/>
+        </w:rPr>
+      </w:pPr>
+    </w:p>
+    <w:p>
+      <w:pPr>
+        <w:tabs>
+          <w:tab w:val="left" w:pos="5511"/>
+        </w:tabs>
+        <w:spacing w:after="0" w:line="240" w:lineRule="auto"/>
+        <w:rPr>
+          <w:rFonts w:ascii="Arial" w:hAnsi="Arial" w:cs="Arial"/>
+        </w:rPr>
+      </w:pPr>
+    </w:p>
+    <w:p>
+      <w:pPr>
+        <w:tabs>
+          <w:tab w:val="left" w:pos="5511"/>
+        </w:tabs>
+        <w:spacing w:after="0" w:line="240" w:lineRule="auto"/>
+        <w:rPr>
+          <w:rFonts w:ascii="Arial" w:hAnsi="Arial" w:cs="Arial"/>
+        </w:rPr>
+      </w:pPr>
+    </w:p>
+    <w:p>
+      <w:pPr>
+        <w:tabs>
+          <w:tab w:val="left" w:pos="5511"/>
+        </w:tabs>
+        <w:spacing w:after="0" w:line="240" w:lineRule="auto"/>
+        <w:rPr>
+          <w:rFonts w:ascii="Arial" w:hAnsi="Arial" w:cs="Arial"/>
+        </w:rPr>
+      </w:pPr>
+    </w:p>
+    <w:p>
+      <w:pPr>
+        <w:tabs>
+          <w:tab w:val="left" w:pos="5511"/>
+        </w:tabs>
+        <w:spacing w:after="0" w:line="240" w:lineRule="auto"/>
+        <w:rPr>
+          <w:rFonts w:ascii="Arial" w:hAnsi="Arial" w:cs="Arial"/>
+        </w:rPr>
       </w:pPr>
     </w:p>
     <w:sectPr>
-      <w:headerReference w:type="default" r:id="rId7"/>
-      <w:footerReference w:type="default" r:id="rId8"/>
+      <w:headerReference w:type="default" r:id="rId13"/>
+      <w:footerReference w:type="default" r:id="rId14"/>
       <w:pgSz w:w="12240" w:h="15840"/>
       <w:pgMar w:top="1440" w:right="1440" w:bottom="1440" w:left="1440" w:header="720" w:footer="720" w:gutter="0"/>
       <w:cols w:space="720"/>
@@ -612,6 +1603,9 @@
 <w:ftr xmlns:wpc="http://schemas.microsoft.com/office/word/2010/wordprocessingCanvas" xmlns:cx="http://schemas.microsoft.com/office/drawing/2014/chartex" xmlns:cx1="http://schemas.microsoft.com/office/drawing/2015/9/8/chartex" xmlns:cx2="http://schemas.microsoft.com/office/drawing/2015/10/21/chartex" xmlns:cx3="http://schemas.microsoft.com/office/drawing/2016/5/9/chartex" xmlns:cx4="http://schemas.microsoft.com/office/drawing/2016/5/10/chartex" xmlns:cx5="http://schemas.microsoft.com/office/drawing/2016/5/11/chartex" xmlns:cx6="http://schemas.microsoft.com/office/drawing/2016/5/12/chartex" xmlns:cx7="http://schemas.microsoft.com/office/drawing/2016/5/13/chartex" xmlns:cx8="http://schemas.microsoft.com/office/drawing/2016/5/14/chartex" xmlns:mc="http://schemas.openxmlformats.org/markup-compatibility/2006" xmlns:aink="http://schemas.microsoft.com/office/drawing/2016/ink" xmlns:am3d="http://schemas.microsoft.com/office/drawing/2017/model3d" xmlns:o="urn:schemas-microsoft-com:office:office" xmlns:r="http://schemas.openxmlformats.org/officeDocument/2006/relationships" xmlns:m="http://schemas.openxmlformats.org/officeDocument/2006/math" xmlns:v="urn:schemas-microsoft-com:vml" xmlns:wp14="http://schemas.microsoft.com/office/word/2010/wordprocessingDrawing" xmlns:wp="http://schemas.openxmlformats.org/drawingml/2006/wordprocessingDrawing" xmlns:w10="urn:schemas-microsoft-com:office:word" xmlns:w="http://schemas.openxmlformats.org/wordprocessingml/2006/main" xmlns:w14="http://schemas.microsoft.com/office/word/2010/wordml" xmlns:w15="http://schemas.microsoft.com/office/word/2012/wordml" xmlns:w16cid="http://schemas.microsoft.com/office/word/2016/wordml/cid" xmlns:w16se="http://schemas.microsoft.com/office/word/2015/wordml/symex" xmlns:wpg="http://schemas.microsoft.com/office/word/2010/wordprocessingGroup" xmlns:wpi="http://schemas.microsoft.com/office/word/2010/wordprocessingInk" xmlns:wne="http://schemas.microsoft.com/office/word/2006/wordml" xmlns:wps="http://schemas.microsoft.com/office/word/2010/wordprocessingShape" mc:Ignorable="w14 w15 w16se w16cid wp14">
   <w:sdt>
     <w:sdtPr>
+      <w:rPr>
+        <w:rFonts w:ascii="Arial" w:hAnsi="Arial" w:cs="Arial"/>
+      </w:rPr>
       <w:id w:val="-2009363598"/>
       <w:docPartObj>
         <w:docPartGallery w:val="Page Numbers (Bottom of Page)"/>
@@ -630,35 +1624,56 @@
           <w:pStyle w:val="Footer"/>
           <w:jc w:val="both"/>
           <w:rPr>
+            <w:rFonts w:ascii="Arial" w:hAnsi="Arial" w:cs="Arial"/>
             <w:noProof/>
           </w:rPr>
         </w:pPr>
         <w:r>
           <w:rPr>
+            <w:rFonts w:ascii="Arial" w:hAnsi="Arial" w:cs="Arial"/>
             <w:sz w:val="18"/>
           </w:rPr>
           <w:t>Yonatan Carver</w:t>
         </w:r>
         <w:r>
+          <w:rPr>
+            <w:rFonts w:ascii="Arial" w:hAnsi="Arial" w:cs="Arial"/>
+          </w:rPr>
           <w:tab/>
         </w:r>
         <w:r>
+          <w:rPr>
+            <w:rFonts w:ascii="Arial" w:hAnsi="Arial" w:cs="Arial"/>
+          </w:rPr>
           <w:tab/>
         </w:r>
         <w:r>
+          <w:rPr>
+            <w:rFonts w:ascii="Arial" w:hAnsi="Arial" w:cs="Arial"/>
+          </w:rPr>
           <w:fldChar w:fldCharType="begin"/>
         </w:r>
         <w:r>
+          <w:rPr>
+            <w:rFonts w:ascii="Arial" w:hAnsi="Arial" w:cs="Arial"/>
+          </w:rPr>
           <w:instrText xml:space="preserve"> PAGE   \* MERGEFORMAT </w:instrText>
         </w:r>
         <w:r>
+          <w:rPr>
+            <w:rFonts w:ascii="Arial" w:hAnsi="Arial" w:cs="Arial"/>
+          </w:rPr>
           <w:fldChar w:fldCharType="separate"/>
         </w:r>
         <w:r>
+          <w:rPr>
+            <w:rFonts w:ascii="Arial" w:hAnsi="Arial" w:cs="Arial"/>
+          </w:rPr>
           <w:t>1</w:t>
         </w:r>
         <w:r>
           <w:rPr>
+            <w:rFonts w:ascii="Arial" w:hAnsi="Arial" w:cs="Arial"/>
             <w:noProof/>
           </w:rPr>
           <w:fldChar w:fldCharType="end"/>
@@ -669,11 +1684,13 @@
           <w:pStyle w:val="Footer"/>
           <w:jc w:val="both"/>
           <w:rPr>
+            <w:rFonts w:ascii="Arial" w:hAnsi="Arial" w:cs="Arial"/>
             <w:sz w:val="18"/>
           </w:rPr>
         </w:pPr>
         <w:r>
           <w:rPr>
+            <w:rFonts w:ascii="Arial" w:hAnsi="Arial" w:cs="Arial"/>
             <w:noProof/>
             <w:sz w:val="18"/>
           </w:rPr>
@@ -685,6 +1702,9 @@
   <w:p>
     <w:pPr>
       <w:pStyle w:val="Footer"/>
+      <w:rPr>
+        <w:rFonts w:ascii="Arial" w:hAnsi="Arial" w:cs="Arial"/>
+      </w:rPr>
     </w:pPr>
   </w:p>
 </w:ftr>
@@ -721,8 +1741,14 @@
     <w:pPr>
       <w:pStyle w:val="Header"/>
       <w:jc w:val="both"/>
+      <w:rPr>
+        <w:rFonts w:ascii="Arial" w:hAnsi="Arial" w:cs="Arial"/>
+      </w:rPr>
     </w:pPr>
     <w:r>
+      <w:rPr>
+        <w:rFonts w:ascii="Arial" w:hAnsi="Arial" w:cs="Arial"/>
+      </w:rPr>
       <w:t>ECE 303 – Electrical &amp; Computer Engineering Laboratory</w:t>
     </w:r>
   </w:p>
@@ -730,33 +1756,46 @@
     <w:pPr>
       <w:pStyle w:val="Header"/>
       <w:jc w:val="both"/>
+      <w:rPr>
+        <w:rFonts w:ascii="Arial" w:hAnsi="Arial" w:cs="Arial"/>
+      </w:rPr>
     </w:pPr>
     <w:r>
+      <w:rPr>
+        <w:rFonts w:ascii="Arial" w:hAnsi="Arial" w:cs="Arial"/>
+      </w:rPr>
       <w:t>Fall 2018-19</w:t>
     </w:r>
     <w:r>
+      <w:rPr>
+        <w:rFonts w:ascii="Arial" w:hAnsi="Arial" w:cs="Arial"/>
+      </w:rPr>
       <w:tab/>
     </w:r>
     <w:r>
+      <w:rPr>
+        <w:rFonts w:ascii="Arial" w:hAnsi="Arial" w:cs="Arial"/>
+      </w:rPr>
       <w:tab/>
     </w:r>
     <w:r>
+      <w:rPr>
+        <w:rFonts w:ascii="Arial" w:hAnsi="Arial" w:cs="Arial"/>
+      </w:rPr>
       <w:t>Lab</w:t>
     </w:r>
     <w:r>
-      <w:t xml:space="preserve"> 1</w:t>
+      <w:rPr>
+        <w:rFonts w:ascii="Arial" w:hAnsi="Arial" w:cs="Arial"/>
+      </w:rPr>
+      <w:t xml:space="preserve"> 1 </w:t>
     </w:r>
     <w:r>
-      <w:t xml:space="preserve"> </w:t>
-    </w:r>
-    <w:r>
+      <w:rPr>
+        <w:rFonts w:ascii="Arial" w:hAnsi="Arial" w:cs="Arial"/>
+      </w:rPr>
       <w:t>Memo</w:t>
     </w:r>
-  </w:p>
-  <w:p>
-    <w:pPr>
-      <w:pStyle w:val="Header"/>
-    </w:pPr>
   </w:p>
 </w:hdr>
 </file>
@@ -935,11 +1974,103 @@
       </w:pPr>
     </w:lvl>
   </w:abstractNum>
+  <w:abstractNum w:abstractNumId="2" w15:restartNumberingAfterBreak="0">
+    <w:nsid w:val="73641AB0"/>
+    <w:multiLevelType w:val="hybridMultilevel"/>
+    <w:tmpl w:val="19309D14"/>
+    <w:lvl w:ilvl="0" w:tplc="04090001">
+      <w:start w:val="1"/>
+      <w:numFmt w:val="bullet"/>
+      <w:lvlText w:val=""/>
+      <w:lvlJc w:val="left"/>
+      <w:pPr>
+        <w:ind w:left="360" w:hanging="360"/>
+      </w:pPr>
+      <w:rPr>
+        <w:rFonts w:ascii="Symbol" w:hAnsi="Symbol" w:hint="default"/>
+      </w:rPr>
+    </w:lvl>
+    <w:lvl w:ilvl="1" w:tplc="04090019" w:tentative="1">
+      <w:start w:val="1"/>
+      <w:numFmt w:val="lowerLetter"/>
+      <w:lvlText w:val="%2."/>
+      <w:lvlJc w:val="left"/>
+      <w:pPr>
+        <w:ind w:left="1080" w:hanging="360"/>
+      </w:pPr>
+    </w:lvl>
+    <w:lvl w:ilvl="2" w:tplc="0409001B" w:tentative="1">
+      <w:start w:val="1"/>
+      <w:numFmt w:val="lowerRoman"/>
+      <w:lvlText w:val="%3."/>
+      <w:lvlJc w:val="right"/>
+      <w:pPr>
+        <w:ind w:left="1800" w:hanging="180"/>
+      </w:pPr>
+    </w:lvl>
+    <w:lvl w:ilvl="3" w:tplc="0409000F" w:tentative="1">
+      <w:start w:val="1"/>
+      <w:numFmt w:val="decimal"/>
+      <w:lvlText w:val="%4."/>
+      <w:lvlJc w:val="left"/>
+      <w:pPr>
+        <w:ind w:left="2520" w:hanging="360"/>
+      </w:pPr>
+    </w:lvl>
+    <w:lvl w:ilvl="4" w:tplc="04090019" w:tentative="1">
+      <w:start w:val="1"/>
+      <w:numFmt w:val="lowerLetter"/>
+      <w:lvlText w:val="%5."/>
+      <w:lvlJc w:val="left"/>
+      <w:pPr>
+        <w:ind w:left="3240" w:hanging="360"/>
+      </w:pPr>
+    </w:lvl>
+    <w:lvl w:ilvl="5" w:tplc="0409001B" w:tentative="1">
+      <w:start w:val="1"/>
+      <w:numFmt w:val="lowerRoman"/>
+      <w:lvlText w:val="%6."/>
+      <w:lvlJc w:val="right"/>
+      <w:pPr>
+        <w:ind w:left="3960" w:hanging="180"/>
+      </w:pPr>
+    </w:lvl>
+    <w:lvl w:ilvl="6" w:tplc="0409000F" w:tentative="1">
+      <w:start w:val="1"/>
+      <w:numFmt w:val="decimal"/>
+      <w:lvlText w:val="%7."/>
+      <w:lvlJc w:val="left"/>
+      <w:pPr>
+        <w:ind w:left="4680" w:hanging="360"/>
+      </w:pPr>
+    </w:lvl>
+    <w:lvl w:ilvl="7" w:tplc="04090019" w:tentative="1">
+      <w:start w:val="1"/>
+      <w:numFmt w:val="lowerLetter"/>
+      <w:lvlText w:val="%8."/>
+      <w:lvlJc w:val="left"/>
+      <w:pPr>
+        <w:ind w:left="5400" w:hanging="360"/>
+      </w:pPr>
+    </w:lvl>
+    <w:lvl w:ilvl="8" w:tplc="0409001B" w:tentative="1">
+      <w:start w:val="1"/>
+      <w:numFmt w:val="lowerRoman"/>
+      <w:lvlText w:val="%9."/>
+      <w:lvlJc w:val="right"/>
+      <w:pPr>
+        <w:ind w:left="6120" w:hanging="180"/>
+      </w:pPr>
+    </w:lvl>
+  </w:abstractNum>
   <w:num w:numId="1">
     <w:abstractNumId w:val="1"/>
   </w:num>
   <w:num w:numId="2">
     <w:abstractNumId w:val="0"/>
+  </w:num>
+  <w:num w:numId="3">
+    <w:abstractNumId w:val="2"/>
   </w:num>
 </w:numbering>
 </file>
@@ -1424,6 +2555,25 @@
       <w:contextualSpacing/>
     </w:pPr>
   </w:style>
+  <w:style w:type="paragraph" w:styleId="Caption">
+    <w:name w:val="caption"/>
+    <w:basedOn w:val="Normal"/>
+    <w:next w:val="Normal"/>
+    <w:uiPriority w:val="35"/>
+    <w:unhideWhenUsed/>
+    <w:qFormat/>
+    <w:rsid w:val="00B95DE7"/>
+    <w:pPr>
+      <w:spacing w:after="200" w:line="240" w:lineRule="auto"/>
+    </w:pPr>
+    <w:rPr>
+      <w:i/>
+      <w:iCs/>
+      <w:color w:val="44546A" w:themeColor="text2"/>
+      <w:sz w:val="18"/>
+      <w:szCs w:val="18"/>
+    </w:rPr>
+  </w:style>
 </w:styles>
 </file>
 

</xml_diff>